<commit_message>
Help - Update SideOfPier with pointing state definition. This change improves presentation of earlier commits. ASCOM-239 Help and documentation - Revise wording on COM early binding policy change. ASCOM-241
</commit_message>
<xml_diff>
--- a/Help/Platform Supporting Documents/ASCOM Platform 6 Features.docx
+++ b/Help/Platform Supporting Documents/ASCOM Platform 6 Features.docx
@@ -2159,7 +2159,7 @@
           <w:lang w:eastAsia="en-GB"/>
         </w:rPr>
         <w:lastRenderedPageBreak/>
-        <w:t>Breaking Changes (For Developers)</w:t>
+        <w:t>Policy Changes (For Developers)</w:t>
       </w:r>
     </w:p>
     <w:p>
@@ -2173,47 +2173,25 @@
           <w:lang w:eastAsia="en-GB"/>
         </w:rPr>
       </w:pPr>
-      <w:proofErr w:type="spellStart"/>
-      <w:r>
-        <w:rPr>
-          <w:lang w:eastAsia="en-GB"/>
-        </w:rPr>
-        <w:t>RegisteredDevices</w:t>
-      </w:r>
-      <w:proofErr w:type="spellEnd"/>
-      <w:r>
-        <w:rPr>
-          <w:lang w:eastAsia="en-GB"/>
-        </w:rPr>
-        <w:t>(</w:t>
-      </w:r>
-      <w:proofErr w:type="spellStart"/>
-      <w:r>
-        <w:rPr>
-          <w:lang w:eastAsia="en-GB"/>
-        </w:rPr>
-        <w:t>ByVal</w:t>
-      </w:r>
-      <w:proofErr w:type="spellEnd"/>
-      <w:r>
-        <w:rPr>
-          <w:lang w:eastAsia="en-GB"/>
-        </w:rPr>
-        <w:t xml:space="preserve"> </w:t>
-      </w:r>
-      <w:proofErr w:type="spellStart"/>
-      <w:r>
-        <w:rPr>
-          <w:lang w:eastAsia="en-GB"/>
-        </w:rPr>
-        <w:t>DeviceType</w:t>
-      </w:r>
-      <w:proofErr w:type="spellEnd"/>
-      <w:r>
-        <w:rPr>
-          <w:lang w:eastAsia="en-GB"/>
-        </w:rPr>
-        <w:t xml:space="preserve"> As String) has been changed from a property to a method to maximise compatibility between .NET programming languages.</w:t>
+      <w:r>
+        <w:rPr>
+          <w:lang w:eastAsia="en-GB"/>
+        </w:rPr>
+        <w:t>Support for COM early binding, introduced in Platform 5, has been frozen to ease on-going platform development. The Current level of support will be retained for compatibility, but clients and drivers developed for Platform 6 and later should only use late bound COM binding.</w:t>
+      </w:r>
+    </w:p>
+    <w:p>
+      <w:pPr>
+        <w:pStyle w:val="Heading2"/>
+        <w:rPr>
+          <w:lang w:eastAsia="en-GB"/>
+        </w:rPr>
+      </w:pPr>
+      <w:r>
+        <w:rPr>
+          <w:lang w:eastAsia="en-GB"/>
+        </w:rPr>
+        <w:t>Breaking Changes (For Developers)</w:t>
       </w:r>
     </w:p>
     <w:p>
@@ -2227,11 +2205,47 @@
           <w:lang w:eastAsia="en-GB"/>
         </w:rPr>
       </w:pPr>
-      <w:r>
-        <w:rPr>
-          <w:lang w:eastAsia="en-GB"/>
-        </w:rPr>
-        <w:t>Support for early COM binding, introduced in Platform 5 removed to ease on-going platform development</w:t>
+      <w:proofErr w:type="spellStart"/>
+      <w:r>
+        <w:rPr>
+          <w:lang w:eastAsia="en-GB"/>
+        </w:rPr>
+        <w:t>RegisteredDevices</w:t>
+      </w:r>
+      <w:proofErr w:type="spellEnd"/>
+      <w:r>
+        <w:rPr>
+          <w:lang w:eastAsia="en-GB"/>
+        </w:rPr>
+        <w:t>(</w:t>
+      </w:r>
+      <w:proofErr w:type="spellStart"/>
+      <w:r>
+        <w:rPr>
+          <w:lang w:eastAsia="en-GB"/>
+        </w:rPr>
+        <w:t>ByVal</w:t>
+      </w:r>
+      <w:proofErr w:type="spellEnd"/>
+      <w:r>
+        <w:rPr>
+          <w:lang w:eastAsia="en-GB"/>
+        </w:rPr>
+        <w:t xml:space="preserve"> </w:t>
+      </w:r>
+      <w:proofErr w:type="spellStart"/>
+      <w:r>
+        <w:rPr>
+          <w:lang w:eastAsia="en-GB"/>
+        </w:rPr>
+        <w:t>DeviceType</w:t>
+      </w:r>
+      <w:proofErr w:type="spellEnd"/>
+      <w:r>
+        <w:rPr>
+          <w:lang w:eastAsia="en-GB"/>
+        </w:rPr>
+        <w:t xml:space="preserve"> As String) has been changed from a property to a method to maximise compatibility between .NET programming languages.</w:t>
       </w:r>
     </w:p>
     <w:sectPr>
@@ -5152,7 +5166,7 @@
 </file>
 
 <file path=customXml/itemProps1.xml><?xml version="1.0" encoding="utf-8"?>
-<ds:datastoreItem xmlns:ds="http://schemas.openxmlformats.org/officeDocument/2006/customXml" ds:itemID="{1F49A1DD-5E82-487F-A654-779429D14F8A}">
+<ds:datastoreItem xmlns:ds="http://schemas.openxmlformats.org/officeDocument/2006/customXml" ds:itemID="{4A4C648F-EC4C-4B0A-9AD6-DF8AA6519D72}">
   <ds:schemaRefs>
     <ds:schemaRef ds:uri="http://schemas.openxmlformats.org/officeDocument/2006/bibliography"/>
   </ds:schemaRefs>

</xml_diff>

<commit_message>
Documentation - Revise document date to be current. ASCOM-241
</commit_message>
<xml_diff>
--- a/Help/Platform Supporting Documents/ASCOM Platform 6 Features.docx
+++ b/Help/Platform Supporting Documents/ASCOM Platform 6 Features.docx
@@ -2336,7 +2336,14 @@
         <w:sz w:val="16"/>
         <w:szCs w:val="16"/>
       </w:rPr>
-      <w:t xml:space="preserve">11th May </w:t>
+      <w:t>25</w:t>
+    </w:r>
+    <w:r>
+      <w:rPr>
+        <w:sz w:val="16"/>
+        <w:szCs w:val="16"/>
+      </w:rPr>
+      <w:t xml:space="preserve">th May </w:t>
     </w:r>
     <w:r>
       <w:rPr>
@@ -5166,7 +5173,7 @@
 </file>
 
 <file path=customXml/itemProps1.xml><?xml version="1.0" encoding="utf-8"?>
-<ds:datastoreItem xmlns:ds="http://schemas.openxmlformats.org/officeDocument/2006/customXml" ds:itemID="{4A4C648F-EC4C-4B0A-9AD6-DF8AA6519D72}">
+<ds:datastoreItem xmlns:ds="http://schemas.openxmlformats.org/officeDocument/2006/customXml" ds:itemID="{4D1CAE29-6233-4527-9E88-FF72E5B3009C}">
   <ds:schemaRefs>
     <ds:schemaRef ds:uri="http://schemas.openxmlformats.org/officeDocument/2006/bibliography"/>
   </ds:schemaRefs>

</xml_diff>